<commit_message>
Swapped out wall collision animation + diary entry
</commit_message>
<xml_diff>
--- a/Diary/Diary_Luisa.docx
+++ b/Diary/Diary_Luisa.docx
@@ -1989,15 +1989,22 @@
       <w:tr>
         <w:tc>
           <w:tcPr>
-            <w:cnfStyle w:val="001000000000" w:firstRow="0" w:lastRow="0" w:firstColumn="1" w:lastColumn="0" w:oddVBand="0" w:evenVBand="0" w:oddHBand="0" w:evenHBand="0" w:firstRowFirstColumn="0" w:firstRowLastColumn="0" w:lastRowFirstColumn="0" w:lastRowLastColumn="0"/>
             <w:tcW w:w="1696" w:type="dxa"/>
           </w:tcPr>
           <w:p>
             <w:pPr>
-              <w:rPr>
-                <w:lang w:val="en-US"/>
-              </w:rPr>
-            </w:pPr>
+              <w:cnfStyle w:val="001000000000" w:firstRow="0" w:lastRow="0" w:firstColumn="1" w:lastColumn="0" w:oddVBand="0" w:evenVBand="0" w:oddHBand="0" w:evenHBand="0" w:firstRowFirstColumn="0" w:firstRowLastColumn="0" w:lastRowFirstColumn="0" w:lastRowLastColumn="0"/>
+              <w:rPr>
+                <w:lang w:val="en-US"/>
+              </w:rPr>
+            </w:pPr>
+            <w:r>
+              <w:rPr>
+                <w:lang w:val="en-US"/>
+              </w:rPr>
+              <w:lastRenderedPageBreak/>
+              <w:t>15.05.2019</w:t>
+            </w:r>
           </w:p>
         </w:tc>
         <w:tc>
@@ -2011,20 +2018,141 @@
                 <w:ilvl w:val="0"/>
                 <w:numId w:val="6"/>
               </w:numPr>
-              <w:cnfStyle w:val="000000000000" w:firstRow="0" w:lastRow="0" w:firstColumn="0" w:lastColumn="0" w:oddVBand="0" w:evenVBand="0" w:oddHBand="0" w:evenHBand="0" w:firstRowFirstColumn="0" w:firstRowLastColumn="0" w:lastRowFirstColumn="0" w:lastRowLastColumn="0"/>
-              <w:rPr>
-                <w:lang w:val="en-US"/>
-              </w:rPr>
-            </w:pPr>
-          </w:p>
-          <w:p>
-            <w:pPr>
-              <w:cnfStyle w:val="000000000000" w:firstRow="0" w:lastRow="0" w:firstColumn="0" w:lastColumn="0" w:oddVBand="0" w:evenVBand="0" w:oddHBand="0" w:evenHBand="0" w:firstRowFirstColumn="0" w:firstRowLastColumn="0" w:lastRowFirstColumn="0" w:lastRowLastColumn="0"/>
-              <w:rPr>
-                <w:color w:val="FF0000"/>
-                <w:lang w:val="en-US"/>
-              </w:rPr>
-            </w:pPr>
+              <w:rPr>
+                <w:lang w:val="en-US"/>
+              </w:rPr>
+            </w:pPr>
+            <w:r>
+              <w:rPr>
+                <w:lang w:val="en-US"/>
+              </w:rPr>
+              <w:t xml:space="preserve">Nobody noticed the candles </w:t>
+            </w:r>
+            <w:r>
+              <w:rPr>
+                <mc:AlternateContent>
+                  <mc:Choice Requires="w16se"/>
+                  <mc:Fallback>
+                    <w:rFonts w:ascii="Segoe UI Emoji" w:eastAsia="Segoe UI Emoji" w:hAnsi="Segoe UI Emoji" w:cs="Segoe UI Emoji"/>
+                  </mc:Fallback>
+                </mc:AlternateContent>
+                <w:lang w:val="en-US"/>
+              </w:rPr>
+              <mc:AlternateContent>
+                <mc:Choice Requires="w16se">
+                  <w16se:symEx w16se:font="Segoe UI Emoji" w16se:char="2639"/>
+                </mc:Choice>
+                <mc:Fallback>
+                  <w:t>☹</w:t>
+                </mc:Fallback>
+              </mc:AlternateContent>
+            </w:r>
+          </w:p>
+          <w:p>
+            <w:pPr>
+              <w:pStyle w:val="Listenabsatz"/>
+              <w:numPr>
+                <w:ilvl w:val="0"/>
+                <w:numId w:val="6"/>
+              </w:numPr>
+              <w:rPr>
+                <w:lang w:val="en-US"/>
+              </w:rPr>
+            </w:pPr>
+            <w:r>
+              <w:rPr>
+                <w:lang w:val="en-US"/>
+              </w:rPr>
+              <w:t>To make our game feel more responsive as feedback wanted, I started adding sound effects to our characters. Some of the effects are called via script, others should be triggered via animation events to ensure that they are correctly synchronized</w:t>
+            </w:r>
+          </w:p>
+          <w:p>
+            <w:pPr>
+              <w:pStyle w:val="Listenabsatz"/>
+              <w:numPr>
+                <w:ilvl w:val="0"/>
+                <w:numId w:val="6"/>
+              </w:numPr>
+              <w:rPr>
+                <w:lang w:val="en-US"/>
+              </w:rPr>
+            </w:pPr>
+            <w:r>
+              <w:rPr>
+                <w:lang w:val="en-US"/>
+              </w:rPr>
+              <w:t>I’ll leave most of the animation events to Tim as I don’t want to mess with his stuff</w:t>
+            </w:r>
+          </w:p>
+          <w:p>
+            <w:pPr>
+              <w:pStyle w:val="Listenabsatz"/>
+              <w:numPr>
+                <w:ilvl w:val="0"/>
+                <w:numId w:val="6"/>
+              </w:numPr>
+              <w:rPr>
+                <w:lang w:val="en-US"/>
+              </w:rPr>
+            </w:pPr>
+            <w:r>
+              <w:rPr>
+                <w:lang w:val="en-US"/>
+              </w:rPr>
+              <w:t>Also</w:t>
+            </w:r>
+            <w:r>
+              <w:rPr>
+                <w:lang w:val="en-US"/>
+              </w:rPr>
+              <w:t>,</w:t>
+            </w:r>
+            <w:r>
+              <w:rPr>
+                <w:lang w:val="en-US"/>
+              </w:rPr>
+              <w:t xml:space="preserve"> we now have a new wall bump animation – looks great, but I still think it isn’t </w:t>
+            </w:r>
+            <w:r>
+              <w:rPr>
+                <w:lang w:val="en-US"/>
+              </w:rPr>
+              <w:t>responsive enough</w:t>
+            </w:r>
+          </w:p>
+          <w:p>
+            <w:pPr>
+              <w:pStyle w:val="Listenabsatz"/>
+              <w:numPr>
+                <w:ilvl w:val="0"/>
+                <w:numId w:val="6"/>
+              </w:numPr>
+              <w:rPr>
+                <w:lang w:val="en-US"/>
+              </w:rPr>
+            </w:pPr>
+            <w:r>
+              <w:rPr>
+                <w:lang w:val="en-US"/>
+              </w:rPr>
+              <w:t xml:space="preserve">Same goes for the knockdown animation: Somehow it takes forever for a knocked down character to </w:t>
+            </w:r>
+            <w:proofErr w:type="gramStart"/>
+            <w:r>
+              <w:rPr>
+                <w:lang w:val="en-US"/>
+              </w:rPr>
+              <w:t>actually start</w:t>
+            </w:r>
+            <w:proofErr w:type="gramEnd"/>
+            <w:r>
+              <w:rPr>
+                <w:lang w:val="en-US"/>
+              </w:rPr>
+              <w:t xml:space="preserve"> their animation. Weird.</w:t>
+            </w:r>
+            <w:bookmarkStart w:id="0" w:name="_GoBack"/>
+            <w:bookmarkEnd w:id="0"/>
           </w:p>
         </w:tc>
       </w:tr>
@@ -2115,11 +2243,11 @@
       <w:tr>
         <w:tc>
           <w:tcPr>
+            <w:cnfStyle w:val="001000000000" w:firstRow="0" w:lastRow="0" w:firstColumn="1" w:lastColumn="0" w:oddVBand="0" w:evenVBand="0" w:oddHBand="0" w:evenHBand="0" w:firstRowFirstColumn="0" w:firstRowLastColumn="0" w:lastRowFirstColumn="0" w:lastRowLastColumn="0"/>
             <w:tcW w:w="1696" w:type="dxa"/>
           </w:tcPr>
           <w:p>
             <w:pPr>
-              <w:cnfStyle w:val="001000000000" w:firstRow="0" w:lastRow="0" w:firstColumn="1" w:lastColumn="0" w:oddVBand="0" w:evenVBand="0" w:oddHBand="0" w:evenHBand="0" w:firstRowFirstColumn="0" w:firstRowLastColumn="0" w:lastRowFirstColumn="0" w:lastRowLastColumn="0"/>
               <w:rPr>
                 <w:lang w:val="en-US"/>
               </w:rPr>
@@ -2137,20 +2265,20 @@
                 <w:ilvl w:val="0"/>
                 <w:numId w:val="6"/>
               </w:numPr>
-              <w:rPr>
-                <w:lang w:val="en-US"/>
-              </w:rPr>
-            </w:pPr>
-          </w:p>
-          <w:p>
-            <w:pPr>
+              <w:cnfStyle w:val="000000000000" w:firstRow="0" w:lastRow="0" w:firstColumn="0" w:lastColumn="0" w:oddVBand="0" w:evenVBand="0" w:oddHBand="0" w:evenHBand="0" w:firstRowFirstColumn="0" w:firstRowLastColumn="0" w:lastRowFirstColumn="0" w:lastRowLastColumn="0"/>
+              <w:rPr>
+                <w:lang w:val="en-US"/>
+              </w:rPr>
+            </w:pPr>
+          </w:p>
+          <w:p>
+            <w:pPr>
+              <w:cnfStyle w:val="000000000000" w:firstRow="0" w:lastRow="0" w:firstColumn="0" w:lastColumn="0" w:oddVBand="0" w:evenVBand="0" w:oddHBand="0" w:evenHBand="0" w:firstRowFirstColumn="0" w:firstRowLastColumn="0" w:lastRowFirstColumn="0" w:lastRowLastColumn="0"/>
               <w:rPr>
                 <w:color w:val="FF0000"/>
                 <w:lang w:val="en-US"/>
               </w:rPr>
             </w:pPr>
-            <w:bookmarkStart w:id="0" w:name="_GoBack"/>
-            <w:bookmarkEnd w:id="0"/>
           </w:p>
         </w:tc>
       </w:tr>

</xml_diff>

<commit_message>
Added diary entry + added ceiling collider
</commit_message>
<xml_diff>
--- a/Diary/Diary_Luisa.docx
+++ b/Diary/Diary_Luisa.docx
@@ -1989,11 +1989,11 @@
       <w:tr>
         <w:tc>
           <w:tcPr>
+            <w:cnfStyle w:val="001000000000" w:firstRow="0" w:lastRow="0" w:firstColumn="1" w:lastColumn="0" w:oddVBand="0" w:evenVBand="0" w:oddHBand="0" w:evenHBand="0" w:firstRowFirstColumn="0" w:firstRowLastColumn="0" w:lastRowFirstColumn="0" w:lastRowLastColumn="0"/>
             <w:tcW w:w="1696" w:type="dxa"/>
           </w:tcPr>
           <w:p>
             <w:pPr>
-              <w:cnfStyle w:val="001000000000" w:firstRow="0" w:lastRow="0" w:firstColumn="1" w:lastColumn="0" w:oddVBand="0" w:evenVBand="0" w:oddHBand="0" w:evenHBand="0" w:firstRowFirstColumn="0" w:firstRowLastColumn="0" w:lastRowFirstColumn="0" w:lastRowLastColumn="0"/>
               <w:rPr>
                 <w:lang w:val="en-US"/>
               </w:rPr>
@@ -2018,6 +2018,7 @@
                 <w:ilvl w:val="0"/>
                 <w:numId w:val="6"/>
               </w:numPr>
+              <w:cnfStyle w:val="000000000000" w:firstRow="0" w:lastRow="0" w:firstColumn="0" w:lastColumn="0" w:oddVBand="0" w:evenVBand="0" w:oddHBand="0" w:evenHBand="0" w:firstRowFirstColumn="0" w:firstRowLastColumn="0" w:lastRowFirstColumn="0" w:lastRowLastColumn="0"/>
               <w:rPr>
                 <w:lang w:val="en-US"/>
               </w:rPr>
@@ -2055,6 +2056,7 @@
                 <w:ilvl w:val="0"/>
                 <w:numId w:val="6"/>
               </w:numPr>
+              <w:cnfStyle w:val="000000000000" w:firstRow="0" w:lastRow="0" w:firstColumn="0" w:lastColumn="0" w:oddVBand="0" w:evenVBand="0" w:oddHBand="0" w:evenHBand="0" w:firstRowFirstColumn="0" w:firstRowLastColumn="0" w:lastRowFirstColumn="0" w:lastRowLastColumn="0"/>
               <w:rPr>
                 <w:lang w:val="en-US"/>
               </w:rPr>
@@ -2073,6 +2075,7 @@
                 <w:ilvl w:val="0"/>
                 <w:numId w:val="6"/>
               </w:numPr>
+              <w:cnfStyle w:val="000000000000" w:firstRow="0" w:lastRow="0" w:firstColumn="0" w:lastColumn="0" w:oddVBand="0" w:evenVBand="0" w:oddHBand="0" w:evenHBand="0" w:firstRowFirstColumn="0" w:firstRowLastColumn="0" w:lastRowFirstColumn="0" w:lastRowLastColumn="0"/>
               <w:rPr>
                 <w:lang w:val="en-US"/>
               </w:rPr>
@@ -2091,6 +2094,7 @@
                 <w:ilvl w:val="0"/>
                 <w:numId w:val="6"/>
               </w:numPr>
+              <w:cnfStyle w:val="000000000000" w:firstRow="0" w:lastRow="0" w:firstColumn="0" w:lastColumn="0" w:oddVBand="0" w:evenVBand="0" w:oddHBand="0" w:evenHBand="0" w:firstRowFirstColumn="0" w:firstRowLastColumn="0" w:lastRowFirstColumn="0" w:lastRowLastColumn="0"/>
               <w:rPr>
                 <w:lang w:val="en-US"/>
               </w:rPr>
@@ -2127,6 +2131,7 @@
                 <w:ilvl w:val="0"/>
                 <w:numId w:val="6"/>
               </w:numPr>
+              <w:cnfStyle w:val="000000000000" w:firstRow="0" w:lastRow="0" w:firstColumn="0" w:lastColumn="0" w:oddVBand="0" w:evenVBand="0" w:oddHBand="0" w:evenHBand="0" w:firstRowFirstColumn="0" w:firstRowLastColumn="0" w:lastRowFirstColumn="0" w:lastRowLastColumn="0"/>
               <w:rPr>
                 <w:lang w:val="en-US"/>
               </w:rPr>
@@ -2151,8 +2156,6 @@
               </w:rPr>
               <w:t xml:space="preserve"> their animation. Weird.</w:t>
             </w:r>
-            <w:bookmarkStart w:id="0" w:name="_GoBack"/>
-            <w:bookmarkEnd w:id="0"/>
           </w:p>
         </w:tc>
       </w:tr>
@@ -2168,6 +2171,12 @@
                 <w:lang w:val="en-US"/>
               </w:rPr>
             </w:pPr>
+            <w:r>
+              <w:rPr>
+                <w:lang w:val="en-US"/>
+              </w:rPr>
+              <w:t>16.05.2019</w:t>
+            </w:r>
           </w:p>
         </w:tc>
         <w:tc>
@@ -2186,30 +2195,40 @@
                 <w:lang w:val="en-US"/>
               </w:rPr>
             </w:pPr>
-          </w:p>
-          <w:p>
-            <w:pPr>
-              <w:cnfStyle w:val="000000000000" w:firstRow="0" w:lastRow="0" w:firstColumn="0" w:lastColumn="0" w:oddVBand="0" w:evenVBand="0" w:oddHBand="0" w:evenHBand="0" w:firstRowFirstColumn="0" w:firstRowLastColumn="0" w:lastRowFirstColumn="0" w:lastRowLastColumn="0"/>
-              <w:rPr>
-                <w:color w:val="FF0000"/>
-                <w:lang w:val="en-US"/>
-              </w:rPr>
-            </w:pPr>
+            <w:r>
+              <w:rPr>
+                <w:color w:val="00B050"/>
+                <w:lang w:val="en-US"/>
+              </w:rPr>
+              <w:t>FIX</w:t>
+            </w:r>
+            <w:r>
+              <w:rPr>
+                <w:lang w:val="en-US"/>
+              </w:rPr>
+              <w:t>: Found the reason why knockdown wasn’t immediate. The transition from idle to knockdown animation was told to have exit time, therefore the idle animation first finished a full circle before transitioning to knockdown. I changed that, so it’s fine now?</w:t>
+            </w:r>
           </w:p>
         </w:tc>
       </w:tr>
       <w:tr>
         <w:tc>
           <w:tcPr>
-            <w:cnfStyle w:val="001000000000" w:firstRow="0" w:lastRow="0" w:firstColumn="1" w:lastColumn="0" w:oddVBand="0" w:evenVBand="0" w:oddHBand="0" w:evenHBand="0" w:firstRowFirstColumn="0" w:firstRowLastColumn="0" w:lastRowFirstColumn="0" w:lastRowLastColumn="0"/>
             <w:tcW w:w="1696" w:type="dxa"/>
           </w:tcPr>
           <w:p>
             <w:pPr>
-              <w:rPr>
-                <w:lang w:val="en-US"/>
-              </w:rPr>
-            </w:pPr>
+              <w:cnfStyle w:val="001000000000" w:firstRow="0" w:lastRow="0" w:firstColumn="1" w:lastColumn="0" w:oddVBand="0" w:evenVBand="0" w:oddHBand="0" w:evenHBand="0" w:firstRowFirstColumn="0" w:firstRowLastColumn="0" w:lastRowFirstColumn="0" w:lastRowLastColumn="0"/>
+              <w:rPr>
+                <w:lang w:val="en-US"/>
+              </w:rPr>
+            </w:pPr>
+            <w:r>
+              <w:rPr>
+                <w:lang w:val="en-US"/>
+              </w:rPr>
+              <w:t>05.06.2019</w:t>
+            </w:r>
           </w:p>
         </w:tc>
         <w:tc>
@@ -2223,20 +2242,206 @@
                 <w:ilvl w:val="0"/>
                 <w:numId w:val="6"/>
               </w:numPr>
-              <w:cnfStyle w:val="000000000000" w:firstRow="0" w:lastRow="0" w:firstColumn="0" w:lastColumn="0" w:oddVBand="0" w:evenVBand="0" w:oddHBand="0" w:evenHBand="0" w:firstRowFirstColumn="0" w:firstRowLastColumn="0" w:lastRowFirstColumn="0" w:lastRowLastColumn="0"/>
-              <w:rPr>
-                <w:lang w:val="en-US"/>
-              </w:rPr>
-            </w:pPr>
-          </w:p>
-          <w:p>
-            <w:pPr>
-              <w:cnfStyle w:val="000000000000" w:firstRow="0" w:lastRow="0" w:firstColumn="0" w:lastColumn="0" w:oddVBand="0" w:evenVBand="0" w:oddHBand="0" w:evenHBand="0" w:firstRowFirstColumn="0" w:firstRowLastColumn="0" w:lastRowFirstColumn="0" w:lastRowLastColumn="0"/>
-              <w:rPr>
-                <w:color w:val="FF0000"/>
-                <w:lang w:val="en-US"/>
-              </w:rPr>
-            </w:pPr>
+              <w:rPr>
+                <w:lang w:val="en-US"/>
+              </w:rPr>
+            </w:pPr>
+            <w:r>
+              <w:rPr>
+                <w:lang w:val="en-US"/>
+              </w:rPr>
+              <w:t>Did not get to work for a long time, many other deadlines :/</w:t>
+            </w:r>
+          </w:p>
+          <w:p>
+            <w:pPr>
+              <w:pStyle w:val="Listenabsatz"/>
+              <w:numPr>
+                <w:ilvl w:val="0"/>
+                <w:numId w:val="6"/>
+              </w:numPr>
+              <w:rPr>
+                <w:lang w:val="en-US"/>
+              </w:rPr>
+            </w:pPr>
+            <w:r>
+              <w:rPr>
+                <w:lang w:val="en-US"/>
+              </w:rPr>
+              <w:t>But I thought about the decision process in our game, came up with some more decisions and documented it all, so that should be fine</w:t>
+            </w:r>
+          </w:p>
+          <w:p>
+            <w:pPr>
+              <w:pStyle w:val="Listenabsatz"/>
+              <w:numPr>
+                <w:ilvl w:val="0"/>
+                <w:numId w:val="6"/>
+              </w:numPr>
+              <w:rPr>
+                <w:lang w:val="en-US"/>
+              </w:rPr>
+            </w:pPr>
+            <w:r>
+              <w:rPr>
+                <w:lang w:val="en-US"/>
+              </w:rPr>
+              <w:t xml:space="preserve">First thing I added: it is now possible to use the last bit of stamina for a final action, even if it </w:t>
+            </w:r>
+            <w:proofErr w:type="gramStart"/>
+            <w:r>
+              <w:rPr>
+                <w:lang w:val="en-US"/>
+              </w:rPr>
+              <w:t>actually isn’t</w:t>
+            </w:r>
+            <w:proofErr w:type="gramEnd"/>
+            <w:r>
+              <w:rPr>
+                <w:lang w:val="en-US"/>
+              </w:rPr>
+              <w:t xml:space="preserve"> enough. However, this results in a temporary block for the player: They must wait until stamina recharged fully before being allowed to choose an action again</w:t>
+            </w:r>
+          </w:p>
+          <w:p>
+            <w:pPr>
+              <w:pStyle w:val="Listenabsatz"/>
+              <w:numPr>
+                <w:ilvl w:val="0"/>
+                <w:numId w:val="6"/>
+              </w:numPr>
+              <w:rPr>
+                <w:lang w:val="en-US"/>
+              </w:rPr>
+            </w:pPr>
+            <w:r>
+              <w:rPr>
+                <w:lang w:val="en-US"/>
+              </w:rPr>
+              <w:t>This results in a decision between having one more successive action</w:t>
+            </w:r>
+            <w:r>
+              <w:rPr>
+                <w:lang w:val="en-US"/>
+              </w:rPr>
+              <w:t xml:space="preserve"> at the cost of being incapacitated for a longer time, and not taking that one bonus action and not being forced to wait that long</w:t>
+            </w:r>
+          </w:p>
+          <w:p>
+            <w:pPr>
+              <w:pStyle w:val="Listenabsatz"/>
+              <w:numPr>
+                <w:ilvl w:val="0"/>
+                <w:numId w:val="6"/>
+              </w:numPr>
+              <w:rPr>
+                <w:lang w:val="en-US"/>
+              </w:rPr>
+            </w:pPr>
+            <w:r>
+              <w:rPr>
+                <w:lang w:val="en-US"/>
+              </w:rPr>
+              <w:t>Since Tim implemented different types of weapons (which also create another decision), I included them into the main scene and increased the players health to allow for longer combat</w:t>
+            </w:r>
+          </w:p>
+          <w:p>
+            <w:pPr>
+              <w:pStyle w:val="Listenabsatz"/>
+              <w:numPr>
+                <w:ilvl w:val="0"/>
+                <w:numId w:val="6"/>
+              </w:numPr>
+              <w:rPr>
+                <w:lang w:val="en-US"/>
+              </w:rPr>
+            </w:pPr>
+            <w:r>
+              <w:rPr>
+                <w:lang w:val="en-US"/>
+              </w:rPr>
+              <w:t>I also finally got around to fixing the Z fighting on the level ground, so that looks better now</w:t>
+            </w:r>
+          </w:p>
+          <w:p>
+            <w:pPr>
+              <w:pStyle w:val="Listenabsatz"/>
+              <w:numPr>
+                <w:ilvl w:val="0"/>
+                <w:numId w:val="6"/>
+              </w:numPr>
+              <w:rPr>
+                <w:lang w:val="en-US"/>
+              </w:rPr>
+            </w:pPr>
+            <w:r>
+              <w:rPr>
+                <w:lang w:val="en-US"/>
+              </w:rPr>
+              <w:t xml:space="preserve">To prevent the others from catapulting objects out of the level again </w:t>
+            </w:r>
+            <w:proofErr w:type="gramStart"/>
+            <w:r>
+              <w:rPr>
+                <w:lang w:val="en-US"/>
+              </w:rPr>
+              <w:t>( :D</w:t>
+            </w:r>
+            <w:proofErr w:type="gramEnd"/>
+            <w:r>
+              <w:rPr>
+                <w:lang w:val="en-US"/>
+              </w:rPr>
+              <w:t>), I surrounded the whole level with colliders. Yes, even the ceiling.</w:t>
+            </w:r>
+          </w:p>
+          <w:p>
+            <w:pPr>
+              <w:pStyle w:val="Listenabsatz"/>
+              <w:numPr>
+                <w:ilvl w:val="0"/>
+                <w:numId w:val="6"/>
+              </w:numPr>
+              <w:rPr>
+                <w:lang w:val="en-US"/>
+              </w:rPr>
+            </w:pPr>
+            <w:r>
+              <w:rPr>
+                <w:lang w:val="en-US"/>
+              </w:rPr>
+              <w:t xml:space="preserve">I identified one source of information starvation in our game: The player had a bit of a hard time to locate weapons in the level and </w:t>
+            </w:r>
+            <w:proofErr w:type="gramStart"/>
+            <w:r>
+              <w:rPr>
+                <w:lang w:val="en-US"/>
+              </w:rPr>
+              <w:t>actually understand</w:t>
+            </w:r>
+            <w:proofErr w:type="gramEnd"/>
+            <w:r>
+              <w:rPr>
+                <w:lang w:val="en-US"/>
+              </w:rPr>
+              <w:t xml:space="preserve"> that they can be picked up. Therefore, all weapons now have a particle system that glows a bit </w:t>
+            </w:r>
+            <w:proofErr w:type="gramStart"/>
+            <w:r>
+              <w:rPr>
+                <w:lang w:val="en-US"/>
+              </w:rPr>
+              <w:t>as long as</w:t>
+            </w:r>
+            <w:proofErr w:type="gramEnd"/>
+            <w:r>
+              <w:rPr>
+                <w:lang w:val="en-US"/>
+              </w:rPr>
+              <w:t xml:space="preserve"> they are not picked up. This makes them easily identifiable </w:t>
+            </w:r>
+            <w:bookmarkStart w:id="0" w:name="_GoBack"/>
+            <w:bookmarkEnd w:id="0"/>
           </w:p>
         </w:tc>
       </w:tr>

</xml_diff>